<commit_message>
added info about next sprint planning
</commit_message>
<xml_diff>
--- a/documents/Mötesagenda 2.docx
+++ b/documents/Mötesagenda 2.docx
@@ -346,325 +346,331 @@
           <w:szCs w:val="22"/>
           <w:lang w:val="sv-SE"/>
         </w:rPr>
-        <w:t xml:space="preserve">     Då Tomas har varit magsjuk nyligen har vi därför sagt till honom att han inte bör komma in för att arbeta på projektet med oss, utan istället stanna hemma och vila upp sig. Han kommer </w:t>
-      </w:r>
-      <w:r>
-        <w:rPr>
-          <w:szCs w:val="22"/>
-          <w:lang w:val="sv-SE"/>
-        </w:rPr>
-        <w:t>istäl</w:t>
-      </w:r>
-      <w:r>
-        <w:rPr>
-          <w:szCs w:val="22"/>
-          <w:lang w:val="sv-SE"/>
-        </w:rPr>
-        <w:t>l</w:t>
-      </w:r>
-      <w:r>
-        <w:rPr>
-          <w:szCs w:val="22"/>
-          <w:lang w:val="sv-SE"/>
-        </w:rPr>
-        <w:t>et</w:t>
-      </w:r>
-      <w:r>
-        <w:rPr>
-          <w:szCs w:val="22"/>
-          <w:lang w:val="sv-SE"/>
-        </w:rPr>
-        <w:t xml:space="preserve"> på egen hand spana på hur processen utvecklas samt hur banan bör konstrueras.</w:t>
+        <w:t xml:space="preserve">     Då Tomas har varit magsjuk nyligen har vi därför sagt till honom att han inte bör komma in för att arbeta på projektet med oss, utan istället stanna hemma och vila upp sig. Han kommer istället på egen hand spana på hur processen utvecklas samt hur banan bör konstrueras.</w:t>
+      </w:r>
+    </w:p>
+    <w:p>
+      <w:pPr>
+        <w:pStyle w:val="normal0"/>
+        <w:jc w:val="both"/>
+        <w:rPr>
+          <w:szCs w:val="22"/>
+          <w:lang w:val="sv-SE"/>
+        </w:rPr>
+      </w:pPr>
+    </w:p>
+    <w:p>
+      <w:pPr>
+        <w:pStyle w:val="normal0"/>
+        <w:jc w:val="both"/>
+        <w:rPr>
+          <w:b/>
+          <w:sz w:val="24"/>
+          <w:lang w:val="sv-SE"/>
+        </w:rPr>
+      </w:pPr>
+      <w:r>
+        <w:rPr>
+          <w:b/>
+          <w:sz w:val="24"/>
+          <w:lang w:val="sv-SE"/>
+        </w:rPr>
+        <w:t>2</w:t>
+      </w:r>
+      <w:r>
+        <w:rPr>
+          <w:b/>
+          <w:sz w:val="24"/>
+          <w:lang w:val="sv-SE"/>
+        </w:rPr>
+        <w:t>. Diskussion</w:t>
+      </w:r>
+    </w:p>
+    <w:p>
+      <w:pPr>
+        <w:pStyle w:val="normal0"/>
+        <w:jc w:val="both"/>
+        <w:rPr>
+          <w:b/>
+          <w:sz w:val="24"/>
+          <w:lang w:val="sv-SE"/>
+        </w:rPr>
+      </w:pPr>
+    </w:p>
+    <w:p>
+      <w:pPr>
+        <w:pStyle w:val="normal0"/>
+        <w:jc w:val="both"/>
+        <w:rPr>
+          <w:szCs w:val="22"/>
+          <w:lang w:val="sv-SE"/>
+        </w:rPr>
+      </w:pPr>
+      <w:r>
+        <w:rPr>
+          <w:szCs w:val="22"/>
+          <w:lang w:val="sv-SE"/>
+        </w:rPr>
+        <w:t>Vad gäller byggnadsproblemet diskuterar vi för tillfället vilket alternativ som hade varit bäst; att använda e</w:t>
+      </w:r>
+      <w:r>
+        <w:rPr>
+          <w:szCs w:val="22"/>
+          <w:lang w:val="sv-SE"/>
+        </w:rPr>
+        <w:t xml:space="preserve">n </w:t>
+      </w:r>
+      <w:proofErr w:type="spellStart"/>
+      <w:r>
+        <w:rPr>
+          <w:szCs w:val="22"/>
+          <w:lang w:val="sv-SE"/>
+        </w:rPr>
+        <w:t>map</w:t>
+      </w:r>
+      <w:proofErr w:type="spellEnd"/>
+      <w:r>
+        <w:rPr>
+          <w:szCs w:val="22"/>
+          <w:lang w:val="sv-SE"/>
+        </w:rPr>
+        <w:t xml:space="preserve"> </w:t>
+      </w:r>
+      <w:proofErr w:type="spellStart"/>
+      <w:r>
+        <w:rPr>
+          <w:szCs w:val="22"/>
+          <w:lang w:val="sv-SE"/>
+        </w:rPr>
+        <w:t>tile</w:t>
+      </w:r>
+      <w:proofErr w:type="spellEnd"/>
+      <w:r>
+        <w:rPr>
+          <w:szCs w:val="22"/>
+          <w:lang w:val="sv-SE"/>
+        </w:rPr>
+        <w:t xml:space="preserve">-editor eller Box2D. </w:t>
+      </w:r>
+      <w:r>
+        <w:rPr>
+          <w:szCs w:val="22"/>
+          <w:lang w:val="sv-SE"/>
+        </w:rPr>
+        <w:t xml:space="preserve">Vi tror dock att box2D är det mest effektiva valet, </w:t>
+      </w:r>
+      <w:r>
+        <w:rPr>
+          <w:szCs w:val="22"/>
+          <w:lang w:val="sv-SE"/>
+        </w:rPr>
+        <w:t xml:space="preserve">samt att </w:t>
+      </w:r>
+      <w:proofErr w:type="spellStart"/>
+      <w:r>
+        <w:rPr>
+          <w:szCs w:val="22"/>
+          <w:lang w:val="sv-SE"/>
+        </w:rPr>
+        <w:t>kollisionshanterningen</w:t>
+      </w:r>
+      <w:proofErr w:type="spellEnd"/>
+      <w:r>
+        <w:rPr>
+          <w:szCs w:val="22"/>
+          <w:lang w:val="sv-SE"/>
+        </w:rPr>
+        <w:t xml:space="preserve"> mellan byggnaden och spelaren/datorstyra </w:t>
+      </w:r>
+      <w:proofErr w:type="spellStart"/>
+      <w:r>
+        <w:rPr>
+          <w:szCs w:val="22"/>
+          <w:lang w:val="sv-SE"/>
+        </w:rPr>
+        <w:t>BOT:ar</w:t>
+      </w:r>
+      <w:proofErr w:type="spellEnd"/>
+      <w:r>
+        <w:rPr>
+          <w:szCs w:val="22"/>
+          <w:lang w:val="sv-SE"/>
+        </w:rPr>
+        <w:t xml:space="preserve"> blir enklare.</w:t>
+      </w:r>
+    </w:p>
+    <w:p>
+      <w:pPr>
+        <w:pStyle w:val="normal0"/>
+        <w:jc w:val="both"/>
+        <w:rPr>
+          <w:szCs w:val="22"/>
+          <w:lang w:val="sv-SE"/>
+        </w:rPr>
+      </w:pPr>
+    </w:p>
+    <w:p>
+      <w:pPr>
+        <w:pStyle w:val="normal0"/>
+        <w:jc w:val="both"/>
+        <w:rPr>
+          <w:b/>
+          <w:sz w:val="24"/>
+          <w:lang w:val="sv-SE"/>
+        </w:rPr>
+      </w:pPr>
+      <w:r>
+        <w:rPr>
+          <w:b/>
+          <w:sz w:val="24"/>
+          <w:lang w:val="sv-SE"/>
+        </w:rPr>
+        <w:t>3</w:t>
+      </w:r>
+      <w:r>
+        <w:rPr>
+          <w:b/>
+          <w:sz w:val="24"/>
+          <w:lang w:val="sv-SE"/>
+        </w:rPr>
+        <w:t xml:space="preserve">. </w:t>
+      </w:r>
+      <w:r>
+        <w:rPr>
+          <w:b/>
+          <w:sz w:val="24"/>
+          <w:lang w:val="sv-SE"/>
+        </w:rPr>
+        <w:t>Avrundning</w:t>
+      </w:r>
+    </w:p>
+    <w:p>
+      <w:pPr>
+        <w:pStyle w:val="normal0"/>
+        <w:jc w:val="both"/>
+        <w:rPr>
+          <w:b/>
+          <w:sz w:val="24"/>
+          <w:lang w:val="sv-SE"/>
+        </w:rPr>
+      </w:pPr>
+    </w:p>
+    <w:p>
+      <w:pPr>
+        <w:pStyle w:val="normal0"/>
+        <w:jc w:val="both"/>
+        <w:rPr>
+          <w:b/>
+          <w:szCs w:val="22"/>
+          <w:lang w:val="sv-SE"/>
+        </w:rPr>
+      </w:pPr>
+      <w:r>
+        <w:rPr>
+          <w:b/>
+          <w:szCs w:val="22"/>
+          <w:lang w:val="sv-SE"/>
+        </w:rPr>
+        <w:t xml:space="preserve">Uppföljning sen tidigare möten </w:t>
+      </w:r>
+    </w:p>
+    <w:p>
+      <w:pPr>
+        <w:pStyle w:val="normal0"/>
+        <w:jc w:val="both"/>
+        <w:rPr>
+          <w:szCs w:val="22"/>
+          <w:lang w:val="sv-SE"/>
+        </w:rPr>
+      </w:pPr>
+      <w:r>
+        <w:rPr>
+          <w:szCs w:val="22"/>
+          <w:lang w:val="sv-SE"/>
+        </w:rPr>
+        <w:t>Under föregående arbetspass lyckades vi sammanfoga styrningen av karaktären med världen som zombies och människor springer runt på. Man kan alltså i nuläget springa runt på en enklare bana och fly från zombies, eller betrakta andra, simulerade människor som flyr från dessa hjärnätande monster. Det som kvarstår i veckosprinten är att få bukt med hur konstruktionen av byggnaderna ska gå till, i övrigt känner vi oss positivt inställda till hur långt projektet har kommit i utvecklingsprocessen.</w:t>
+      </w:r>
+    </w:p>
+    <w:p>
+      <w:pPr>
+        <w:pStyle w:val="normal0"/>
+        <w:jc w:val="both"/>
+        <w:rPr>
+          <w:sz w:val="24"/>
+          <w:lang w:val="sv-SE"/>
+        </w:rPr>
+      </w:pPr>
+    </w:p>
+    <w:p>
+      <w:pPr>
+        <w:pStyle w:val="normal0"/>
+        <w:jc w:val="both"/>
+        <w:rPr>
+          <w:b/>
+          <w:szCs w:val="22"/>
+          <w:lang w:val="sv-SE"/>
+        </w:rPr>
+      </w:pPr>
+      <w:r>
+        <w:rPr>
+          <w:b/>
+          <w:szCs w:val="22"/>
+          <w:lang w:val="sv-SE"/>
+        </w:rPr>
+        <w:t>Uppgifter</w:t>
+      </w:r>
+    </w:p>
+    <w:p>
+      <w:pPr>
+        <w:pStyle w:val="normal0"/>
+        <w:jc w:val="both"/>
+        <w:rPr>
+          <w:szCs w:val="22"/>
+          <w:lang w:val="sv-SE"/>
+        </w:rPr>
+      </w:pPr>
+      <w:r>
+        <w:rPr>
+          <w:szCs w:val="22"/>
+          <w:lang w:val="sv-SE"/>
+        </w:rPr>
+        <w:t>Samtliga gruppmedlemmar bör i nuläget arbeta med att lösa problemet med byggnaderna, för att sedan vara förberedda inför nästkommande veckas sprint.</w:t>
+      </w:r>
+    </w:p>
+    <w:p>
+      <w:pPr>
+        <w:pStyle w:val="normal0"/>
+        <w:jc w:val="both"/>
+        <w:rPr>
+          <w:szCs w:val="22"/>
+          <w:lang w:val="sv-SE"/>
+        </w:rPr>
+      </w:pPr>
+    </w:p>
+    <w:p>
+      <w:pPr>
+        <w:pStyle w:val="normal0"/>
+        <w:jc w:val="both"/>
+        <w:rPr>
+          <w:szCs w:val="22"/>
+          <w:lang w:val="sv-SE"/>
+        </w:rPr>
+      </w:pPr>
+      <w:r>
+        <w:rPr>
+          <w:szCs w:val="22"/>
+          <w:lang w:val="sv-SE"/>
+        </w:rPr>
+        <w:t>Nästa sprintmöte kommer att äga rum den 23 september, vi ska då skriva ner alla veckors planerade sprints (som det ser ut i nuläget).</w:t>
       </w:r>
       <w:bookmarkStart w:id="0" w:name="_GoBack"/>
       <w:bookmarkEnd w:id="0"/>
-    </w:p>
-    <w:p>
-      <w:pPr>
-        <w:pStyle w:val="normal0"/>
-        <w:jc w:val="both"/>
-        <w:rPr>
-          <w:szCs w:val="22"/>
-          <w:lang w:val="sv-SE"/>
-        </w:rPr>
-      </w:pPr>
-    </w:p>
-    <w:p>
-      <w:pPr>
-        <w:pStyle w:val="normal0"/>
-        <w:jc w:val="both"/>
-        <w:rPr>
-          <w:b/>
-          <w:sz w:val="24"/>
-          <w:lang w:val="sv-SE"/>
-        </w:rPr>
-      </w:pPr>
-      <w:r>
-        <w:rPr>
-          <w:b/>
-          <w:sz w:val="24"/>
-          <w:lang w:val="sv-SE"/>
-        </w:rPr>
-        <w:t>2</w:t>
-      </w:r>
-      <w:r>
-        <w:rPr>
-          <w:b/>
-          <w:sz w:val="24"/>
-          <w:lang w:val="sv-SE"/>
-        </w:rPr>
-        <w:t>. Diskussion</w:t>
-      </w:r>
-    </w:p>
-    <w:p>
-      <w:pPr>
-        <w:pStyle w:val="normal0"/>
-        <w:jc w:val="both"/>
-        <w:rPr>
-          <w:b/>
-          <w:sz w:val="24"/>
-          <w:lang w:val="sv-SE"/>
-        </w:rPr>
-      </w:pPr>
-    </w:p>
-    <w:p>
-      <w:pPr>
-        <w:pStyle w:val="normal0"/>
-        <w:jc w:val="both"/>
-        <w:rPr>
-          <w:szCs w:val="22"/>
-          <w:lang w:val="sv-SE"/>
-        </w:rPr>
-      </w:pPr>
-      <w:r>
-        <w:rPr>
-          <w:szCs w:val="22"/>
-          <w:lang w:val="sv-SE"/>
-        </w:rPr>
-        <w:t>Vad gäller byggnadsproblemet diskuterar vi för tillfället vilket alternativ som hade varit bäst; att använda e</w:t>
-      </w:r>
-      <w:r>
-        <w:rPr>
-          <w:szCs w:val="22"/>
-          <w:lang w:val="sv-SE"/>
-        </w:rPr>
-        <w:t xml:space="preserve">n </w:t>
-      </w:r>
-      <w:proofErr w:type="spellStart"/>
-      <w:r>
-        <w:rPr>
-          <w:szCs w:val="22"/>
-          <w:lang w:val="sv-SE"/>
-        </w:rPr>
-        <w:t>map</w:t>
-      </w:r>
-      <w:proofErr w:type="spellEnd"/>
       <w:r>
         <w:rPr>
           <w:szCs w:val="22"/>
           <w:lang w:val="sv-SE"/>
         </w:rPr>
         <w:t xml:space="preserve"> </w:t>
-      </w:r>
-      <w:proofErr w:type="spellStart"/>
-      <w:r>
-        <w:rPr>
-          <w:szCs w:val="22"/>
-          <w:lang w:val="sv-SE"/>
-        </w:rPr>
-        <w:t>tile</w:t>
-      </w:r>
-      <w:proofErr w:type="spellEnd"/>
-      <w:r>
-        <w:rPr>
-          <w:szCs w:val="22"/>
-          <w:lang w:val="sv-SE"/>
-        </w:rPr>
-        <w:t xml:space="preserve">-editor eller Box2D. </w:t>
-      </w:r>
-      <w:r>
-        <w:rPr>
-          <w:szCs w:val="22"/>
-          <w:lang w:val="sv-SE"/>
-        </w:rPr>
-        <w:t xml:space="preserve">Vi tror dock att box2D är det mest effektiva valet, </w:t>
-      </w:r>
-      <w:r>
-        <w:rPr>
-          <w:szCs w:val="22"/>
-          <w:lang w:val="sv-SE"/>
-        </w:rPr>
-        <w:t xml:space="preserve">samt att </w:t>
-      </w:r>
-      <w:proofErr w:type="spellStart"/>
-      <w:r>
-        <w:rPr>
-          <w:szCs w:val="22"/>
-          <w:lang w:val="sv-SE"/>
-        </w:rPr>
-        <w:t>kollisionshanterningen</w:t>
-      </w:r>
-      <w:proofErr w:type="spellEnd"/>
-      <w:r>
-        <w:rPr>
-          <w:szCs w:val="22"/>
-          <w:lang w:val="sv-SE"/>
-        </w:rPr>
-        <w:t xml:space="preserve"> mellan byggnaden och spelaren/datorstyra </w:t>
-      </w:r>
-      <w:proofErr w:type="spellStart"/>
-      <w:r>
-        <w:rPr>
-          <w:szCs w:val="22"/>
-          <w:lang w:val="sv-SE"/>
-        </w:rPr>
-        <w:t>BOT:ar</w:t>
-      </w:r>
-      <w:proofErr w:type="spellEnd"/>
-      <w:r>
-        <w:rPr>
-          <w:szCs w:val="22"/>
-          <w:lang w:val="sv-SE"/>
-        </w:rPr>
-        <w:t xml:space="preserve"> blir enklare.</w:t>
-      </w:r>
-    </w:p>
-    <w:p>
-      <w:pPr>
-        <w:pStyle w:val="normal0"/>
-        <w:jc w:val="both"/>
-        <w:rPr>
-          <w:szCs w:val="22"/>
-          <w:lang w:val="sv-SE"/>
-        </w:rPr>
-      </w:pPr>
-    </w:p>
-    <w:p>
-      <w:pPr>
-        <w:pStyle w:val="normal0"/>
-        <w:jc w:val="both"/>
-        <w:rPr>
-          <w:b/>
-          <w:sz w:val="24"/>
-          <w:lang w:val="sv-SE"/>
-        </w:rPr>
-      </w:pPr>
-      <w:r>
-        <w:rPr>
-          <w:b/>
-          <w:sz w:val="24"/>
-          <w:lang w:val="sv-SE"/>
-        </w:rPr>
-        <w:t>3</w:t>
-      </w:r>
-      <w:r>
-        <w:rPr>
-          <w:b/>
-          <w:sz w:val="24"/>
-          <w:lang w:val="sv-SE"/>
-        </w:rPr>
-        <w:t xml:space="preserve">. </w:t>
-      </w:r>
-      <w:r>
-        <w:rPr>
-          <w:b/>
-          <w:sz w:val="24"/>
-          <w:lang w:val="sv-SE"/>
-        </w:rPr>
-        <w:t>Avrundning</w:t>
-      </w:r>
-    </w:p>
-    <w:p>
-      <w:pPr>
-        <w:pStyle w:val="normal0"/>
-        <w:jc w:val="both"/>
-        <w:rPr>
-          <w:b/>
-          <w:sz w:val="24"/>
-          <w:lang w:val="sv-SE"/>
-        </w:rPr>
-      </w:pPr>
-    </w:p>
-    <w:p>
-      <w:pPr>
-        <w:pStyle w:val="normal0"/>
-        <w:jc w:val="both"/>
-        <w:rPr>
-          <w:b/>
-          <w:szCs w:val="22"/>
-          <w:lang w:val="sv-SE"/>
-        </w:rPr>
-      </w:pPr>
-      <w:r>
-        <w:rPr>
-          <w:b/>
-          <w:szCs w:val="22"/>
-          <w:lang w:val="sv-SE"/>
-        </w:rPr>
-        <w:t xml:space="preserve">Uppföljning sen tidigare möten </w:t>
-      </w:r>
-    </w:p>
-    <w:p>
-      <w:pPr>
-        <w:pStyle w:val="normal0"/>
-        <w:jc w:val="both"/>
-        <w:rPr>
-          <w:szCs w:val="22"/>
-          <w:lang w:val="sv-SE"/>
-        </w:rPr>
-      </w:pPr>
-      <w:r>
-        <w:rPr>
-          <w:szCs w:val="22"/>
-          <w:lang w:val="sv-SE"/>
-        </w:rPr>
-        <w:t>Under föregående arbetspass lyckades vi sammanfoga styrningen av karaktären med världen som zombies och människor springer runt på. Man kan alltså i nuläget springa runt på en enklare bana och fly från zombies, eller betrakta andra, simulerade människor som flyr från dessa hjärnätande monster. Det som kvarstår i veckosprinten är att få bukt med hur konstruktionen av byggnaderna ska gå till, i övrigt känner vi oss positivt inställda till hur långt projektet har kommit i utvecklingsprocessen.</w:t>
-      </w:r>
-    </w:p>
-    <w:p>
-      <w:pPr>
-        <w:pStyle w:val="normal0"/>
-        <w:jc w:val="both"/>
-        <w:rPr>
-          <w:sz w:val="24"/>
-          <w:lang w:val="sv-SE"/>
-        </w:rPr>
-      </w:pPr>
-    </w:p>
-    <w:p>
-      <w:pPr>
-        <w:pStyle w:val="normal0"/>
-        <w:jc w:val="both"/>
-        <w:rPr>
-          <w:b/>
-          <w:szCs w:val="22"/>
-          <w:lang w:val="sv-SE"/>
-        </w:rPr>
-      </w:pPr>
-      <w:r>
-        <w:rPr>
-          <w:b/>
-          <w:szCs w:val="22"/>
-          <w:lang w:val="sv-SE"/>
-        </w:rPr>
-        <w:t>Uppgifter</w:t>
-      </w:r>
-    </w:p>
-    <w:p>
-      <w:pPr>
-        <w:pStyle w:val="normal0"/>
-        <w:jc w:val="both"/>
-        <w:rPr>
-          <w:szCs w:val="22"/>
-          <w:lang w:val="sv-SE"/>
-        </w:rPr>
-      </w:pPr>
-      <w:r>
-        <w:rPr>
-          <w:szCs w:val="22"/>
-          <w:lang w:val="sv-SE"/>
-        </w:rPr>
-        <w:t>Samtliga gruppmedlemmar bör i nuläget arbeta med att lösa problemet med byggnaderna, för att sedan vara förberedda inför nästkommande veckas sprint.</w:t>
       </w:r>
     </w:p>
     <w:sectPr>

</xml_diff>